<commit_message>
Final Changes to the homework for week 9
Many errors, inclusive of the values and certain functionalities were not done properly. Still working on modifying, many aspects to change. But was able to find and manage to create a minimum map using vegalite.
</commit_message>
<xml_diff>
--- a/33522219 Lee Zheng Ting Homework Week 9.docx
+++ b/33522219 Lee Zheng Ting Homework Week 9.docx
@@ -3,36 +3,141 @@
 <w:document xmlns:wpc="http://schemas.microsoft.com/office/word/2010/wordprocessingCanvas" xmlns:cx="http://schemas.microsoft.com/office/drawing/2014/chartex" xmlns:cx1="http://schemas.microsoft.com/office/drawing/2015/9/8/chartex" xmlns:cx2="http://schemas.microsoft.com/office/drawing/2015/10/21/chartex" xmlns:cx3="http://schemas.microsoft.com/office/drawing/2016/5/9/chartex" xmlns:cx4="http://schemas.microsoft.com/office/drawing/2016/5/10/chartex" xmlns:cx5="http://schemas.microsoft.com/office/drawing/2016/5/11/chartex" xmlns:cx6="http://schemas.microsoft.com/office/drawing/2016/5/12/chartex" xmlns:cx7="http://schemas.microsoft.com/office/drawing/2016/5/13/chartex" xmlns:cx8="http://schemas.microsoft.com/office/drawing/2016/5/14/chartex" xmlns:mc="http://schemas.openxmlformats.org/markup-compatibility/2006" xmlns:aink="http://schemas.microsoft.com/office/drawing/2016/ink" xmlns:am3d="http://schemas.microsoft.com/office/drawing/2017/model3d" xmlns:o="urn:schemas-microsoft-com:office:office" xmlns:oel="http://schemas.microsoft.com/office/2019/extlst" xmlns:r="http://schemas.openxmlformats.org/officeDocument/2006/relationships" xmlns:m="http://schemas.openxmlformats.org/officeDocument/2006/math" xmlns:v="urn:schemas-microsoft-com:vml" xmlns:wp14="http://schemas.microsoft.com/office/word/2010/wordprocessingDrawing" xmlns:wp="http://schemas.openxmlformats.org/drawingml/2006/wordprocessingDrawing" xmlns:w10="urn:schemas-microsoft-com:office:word" xmlns:w="http://schemas.openxmlformats.org/wordprocessingml/2006/main" xmlns:w14="http://schemas.microsoft.com/office/word/2010/wordml" xmlns:w15="http://schemas.microsoft.com/office/word/2012/wordml" xmlns:w16cex="http://schemas.microsoft.com/office/word/2018/wordml/cex" xmlns:w16cid="http://schemas.microsoft.com/office/word/2016/wordml/cid" xmlns:w16="http://schemas.microsoft.com/office/word/2018/wordml" xmlns:w16du="http://schemas.microsoft.com/office/word/2023/wordml/word16du" xmlns:w16sdtdh="http://schemas.microsoft.com/office/word/2020/wordml/sdtdatahash" xmlns:w16sdtfl="http://schemas.microsoft.com/office/word/2024/wordml/sdtformatlock" xmlns:w16se="http://schemas.microsoft.com/office/word/2015/wordml/symex" xmlns:wpg="http://schemas.microsoft.com/office/word/2010/wordprocessingGroup" xmlns:wpi="http://schemas.microsoft.com/office/word/2010/wordprocessingInk" xmlns:wne="http://schemas.microsoft.com/office/word/2006/wordml" xmlns:wps="http://schemas.microsoft.com/office/word/2010/wordprocessingShape" mc:Ignorable="w14 w15 w16se w16cid w16 w16cex w16sdtdh w16sdtfl w16du wp14">
   <w:body>
     <w:p>
-      <w:r>
+      <w:pPr>
+        <w:rPr>
+          <w:rFonts w:ascii="Calibri" w:hAnsi="Calibri" w:cs="Calibri"/>
+        </w:rPr>
+      </w:pPr>
+      <w:r>
+        <w:rPr>
+          <w:rFonts w:ascii="Calibri" w:hAnsi="Calibri" w:cs="Calibri"/>
+        </w:rPr>
         <w:t>Name: Lee Zheng Ting</w:t>
       </w:r>
     </w:p>
     <w:p>
-      <w:r>
+      <w:pPr>
+        <w:rPr>
+          <w:rFonts w:ascii="Calibri" w:hAnsi="Calibri" w:cs="Calibri"/>
+        </w:rPr>
+      </w:pPr>
+      <w:r>
+        <w:rPr>
+          <w:rFonts w:ascii="Calibri" w:hAnsi="Calibri" w:cs="Calibri"/>
+        </w:rPr>
         <w:t>Student ID: 33522219</w:t>
       </w:r>
     </w:p>
     <w:p>
-      <w:r>
+      <w:pPr>
+        <w:rPr>
+          <w:rFonts w:ascii="Calibri" w:hAnsi="Calibri" w:cs="Calibri"/>
+        </w:rPr>
+      </w:pPr>
+      <w:r>
+        <w:rPr>
+          <w:rFonts w:ascii="Calibri" w:hAnsi="Calibri" w:cs="Calibri"/>
+        </w:rPr>
         <w:t>Lab: Friday 1pm – 3pm</w:t>
       </w:r>
     </w:p>
     <w:p>
-      <w:r>
+      <w:pPr>
+        <w:rPr>
+          <w:rFonts w:ascii="Calibri" w:hAnsi="Calibri" w:cs="Calibri"/>
+        </w:rPr>
+      </w:pPr>
+      <w:r>
+        <w:rPr>
+          <w:rFonts w:ascii="Calibri" w:hAnsi="Calibri" w:cs="Calibri"/>
+        </w:rPr>
         <w:t>Tutor: Dr. Grace</w:t>
-      </w:r>
-    </w:p>
-    <w:p/>
-    <w:p>
-      <w:r>
-        <w:t xml:space="preserve">Domain of the visualization: </w:t>
-      </w:r>
-      <w:r>
-        <w:t>Weather in Malaysia based on the locations.</w:t>
       </w:r>
     </w:p>
     <w:p>
-      <w:r>
+      <w:pPr>
+        <w:rPr>
+          <w:rFonts w:ascii="Calibri" w:hAnsi="Calibri" w:cs="Calibri"/>
+        </w:rPr>
+      </w:pPr>
+    </w:p>
+    <w:p>
+      <w:pPr>
+        <w:rPr>
+          <w:rFonts w:ascii="Calibri" w:hAnsi="Calibri" w:cs="Calibri"/>
+        </w:rPr>
+      </w:pPr>
+      <w:r>
+        <w:rPr>
+          <w:rFonts w:ascii="Calibri" w:hAnsi="Calibri" w:cs="Calibri"/>
+        </w:rPr>
+        <w:t xml:space="preserve">Domain of the visualization: </w:t>
+      </w:r>
+      <w:r>
+        <w:rPr>
+          <w:rFonts w:ascii="Calibri" w:hAnsi="Calibri" w:cs="Calibri" w:hint="eastAsia"/>
+        </w:rPr>
+        <w:t xml:space="preserve">Annual </w:t>
+      </w:r>
+      <w:r>
+        <w:rPr>
+          <w:rFonts w:ascii="Calibri" w:hAnsi="Calibri" w:cs="Calibri" w:hint="eastAsia"/>
+        </w:rPr>
+        <w:t xml:space="preserve">Number of </w:t>
+      </w:r>
+      <w:r>
+        <w:rPr>
+          <w:rFonts w:ascii="Calibri" w:hAnsi="Calibri" w:cs="Calibri" w:hint="eastAsia"/>
+        </w:rPr>
+        <w:t>Marriages by States in Malaysia</w:t>
+      </w:r>
+      <w:r>
+        <w:rPr>
+          <w:rFonts w:ascii="Calibri" w:hAnsi="Calibri" w:cs="Calibri"/>
+        </w:rPr>
+        <w:t>.</w:t>
+      </w:r>
+    </w:p>
+    <w:p>
+      <w:pPr>
+        <w:rPr>
+          <w:rFonts w:ascii="Calibri" w:hAnsi="Calibri" w:cs="Calibri"/>
+        </w:rPr>
+      </w:pPr>
+      <w:hyperlink r:id="rId5" w:history="1">
+        <w:r>
+          <w:rPr>
+            <w:rStyle w:val="Hyperlink"/>
+            <w:rFonts w:ascii="Calibri" w:hAnsi="Calibri" w:cs="Calibri"/>
+          </w:rPr>
+          <w:t>https://github.com/ZhengTing</w:t>
+        </w:r>
+        <w:r>
+          <w:rPr>
+            <w:rStyle w:val="Hyperlink"/>
+            <w:rFonts w:ascii="Calibri" w:hAnsi="Calibri" w:cs="Calibri"/>
+          </w:rPr>
+          <w:t>L</w:t>
+        </w:r>
+        <w:r>
+          <w:rPr>
+            <w:rStyle w:val="Hyperlink"/>
+            <w:rFonts w:ascii="Calibri" w:hAnsi="Calibri" w:cs="Calibri"/>
+          </w:rPr>
+          <w:t>ee/3179.git</w:t>
+        </w:r>
+      </w:hyperlink>
+    </w:p>
+    <w:p>
+      <w:pPr>
+        <w:rPr>
+          <w:rFonts w:ascii="Calibri" w:hAnsi="Calibri" w:cs="Calibri"/>
+        </w:rPr>
+      </w:pPr>
+      <w:r>
+        <w:rPr>
+          <w:rFonts w:ascii="Calibri" w:hAnsi="Calibri" w:cs="Calibri"/>
+        </w:rPr>
         <w:t>Dataset Details:</w:t>
       </w:r>
     </w:p>
@@ -43,9 +148,21 @@
           <w:ilvl w:val="0"/>
           <w:numId w:val="1"/>
         </w:numPr>
-      </w:pPr>
-      <w:r>
+        <w:rPr>
+          <w:rFonts w:ascii="Calibri" w:hAnsi="Calibri" w:cs="Calibri"/>
+        </w:rPr>
+      </w:pPr>
+      <w:r>
+        <w:rPr>
+          <w:rFonts w:ascii="Calibri" w:hAnsi="Calibri" w:cs="Calibri"/>
+        </w:rPr>
         <w:t>Attributes:</w:t>
+      </w:r>
+      <w:r>
+        <w:rPr>
+          <w:rFonts w:ascii="Calibri" w:hAnsi="Calibri" w:cs="Calibri" w:hint="eastAsia"/>
+        </w:rPr>
+        <w:t xml:space="preserve"> Categorical, Ordinal and Quantitative Data. </w:t>
       </w:r>
     </w:p>
     <w:p>
@@ -55,8 +172,14 @@
           <w:ilvl w:val="0"/>
           <w:numId w:val="1"/>
         </w:numPr>
-      </w:pPr>
-      <w:r>
+        <w:rPr>
+          <w:rFonts w:ascii="Calibri" w:hAnsi="Calibri" w:cs="Calibri"/>
+        </w:rPr>
+      </w:pPr>
+      <w:r>
+        <w:rPr>
+          <w:rFonts w:ascii="Calibri" w:hAnsi="Calibri" w:cs="Calibri"/>
+        </w:rPr>
         <w:t xml:space="preserve">Source: </w:t>
       </w:r>
     </w:p>
@@ -67,15 +190,21 @@
           <w:ilvl w:val="1"/>
           <w:numId w:val="1"/>
         </w:numPr>
-      </w:pPr>
-      <w:r>
-        <w:rPr>
-          <w:rFonts w:hint="eastAsia"/>
-        </w:rPr>
-        <w:t xml:space="preserve">Marriage by State - </w:t>
-      </w:r>
-      <w:r>
-        <w:t>https://data.gov.my/data-catalogue/marriages_state_age</w:t>
+        <w:rPr>
+          <w:rFonts w:ascii="Calibri" w:hAnsi="Calibri" w:cs="Calibri"/>
+        </w:rPr>
+      </w:pPr>
+      <w:r>
+        <w:rPr>
+          <w:rFonts w:ascii="Calibri" w:hAnsi="Calibri" w:cs="Calibri" w:hint="eastAsia"/>
+        </w:rPr>
+        <w:t xml:space="preserve">Annual </w:t>
+      </w:r>
+      <w:r>
+        <w:rPr>
+          <w:rFonts w:ascii="Calibri" w:hAnsi="Calibri" w:cs="Calibri"/>
+        </w:rPr>
+        <w:t>Marriage by State - https://data.gov.my/data-catalogue/marriages_state_age</w:t>
       </w:r>
     </w:p>
     <w:p>
@@ -85,29 +214,29 @@
           <w:ilvl w:val="1"/>
           <w:numId w:val="1"/>
         </w:numPr>
-      </w:pPr>
-      <w:r>
-        <w:rPr>
-          <w:rFonts w:hint="eastAsia"/>
+        <w:rPr>
+          <w:rFonts w:ascii="Calibri" w:hAnsi="Calibri" w:cs="Calibri"/>
+        </w:rPr>
+      </w:pPr>
+      <w:r>
+        <w:rPr>
+          <w:rFonts w:ascii="Calibri" w:hAnsi="Calibri" w:cs="Calibri"/>
         </w:rPr>
         <w:t>Map (</w:t>
       </w:r>
       <w:proofErr w:type="spellStart"/>
       <w:r>
         <w:rPr>
-          <w:rFonts w:hint="eastAsia"/>
+          <w:rFonts w:ascii="Calibri" w:hAnsi="Calibri" w:cs="Calibri"/>
         </w:rPr>
         <w:t>GeoJSON</w:t>
       </w:r>
       <w:proofErr w:type="spellEnd"/>
       <w:r>
         <w:rPr>
-          <w:rFonts w:hint="eastAsia"/>
-        </w:rPr>
-        <w:t xml:space="preserve">) - </w:t>
-      </w:r>
-      <w:r>
-        <w:t>https://simplemaps.com/gis/country/my#admin1</w:t>
+          <w:rFonts w:ascii="Calibri" w:hAnsi="Calibri" w:cs="Calibri"/>
+        </w:rPr>
+        <w:t>) - https://simplemaps.com/gis/country/my#admin1</w:t>
       </w:r>
     </w:p>
     <w:p>
@@ -117,21 +246,64 @@
           <w:ilvl w:val="0"/>
           <w:numId w:val="1"/>
         </w:numPr>
-      </w:pPr>
-      <w:r>
+        <w:rPr>
+          <w:rFonts w:ascii="Calibri" w:hAnsi="Calibri" w:cs="Calibri"/>
+        </w:rPr>
+      </w:pPr>
+      <w:r>
+        <w:rPr>
+          <w:rFonts w:ascii="Calibri" w:hAnsi="Calibri" w:cs="Calibri" w:hint="eastAsia"/>
+        </w:rPr>
+        <w:t xml:space="preserve">Source &amp; </w:t>
+      </w:r>
+      <w:r>
+        <w:rPr>
+          <w:rFonts w:ascii="Calibri" w:hAnsi="Calibri" w:cs="Calibri"/>
+        </w:rPr>
         <w:t>Author:</w:t>
       </w:r>
       <w:r>
         <w:rPr>
-          <w:rFonts w:ascii="Arial" w:hAnsi="Arial" w:cs="Arial"/>
+          <w:rFonts w:ascii="Calibri" w:hAnsi="Calibri" w:cs="Calibri"/>
           <w:color w:val="202124"/>
           <w:shd w:val="clear" w:color="auto" w:fill="FFFFFF"/>
         </w:rPr>
         <w:t xml:space="preserve"> </w:t>
       </w:r>
       <w:r>
-        <w:t>Shahmir Varqha</w:t>
-      </w:r>
+        <w:rPr>
+          <w:rFonts w:ascii="Calibri" w:hAnsi="Calibri" w:cs="Calibri"/>
+          <w:color w:val="202124"/>
+          <w:shd w:val="clear" w:color="auto" w:fill="FFFFFF"/>
+        </w:rPr>
+        <w:t>Government</w:t>
+      </w:r>
+      <w:r>
+        <w:rPr>
+          <w:rFonts w:ascii="Calibri" w:hAnsi="Calibri" w:cs="Calibri" w:hint="eastAsia"/>
+          <w:color w:val="202124"/>
+          <w:shd w:val="clear" w:color="auto" w:fill="FFFFFF"/>
+        </w:rPr>
+        <w:t xml:space="preserve"> of Malaysia</w:t>
+      </w:r>
+      <w:r>
+        <w:rPr>
+          <w:rFonts w:ascii="Calibri" w:hAnsi="Calibri" w:cs="Calibri" w:hint="eastAsia"/>
+          <w:color w:val="202124"/>
+          <w:shd w:val="clear" w:color="auto" w:fill="FFFFFF"/>
+        </w:rPr>
+        <w:t xml:space="preserve"> and </w:t>
+      </w:r>
+      <w:proofErr w:type="spellStart"/>
+      <w:r>
+        <w:rPr>
+          <w:rFonts w:ascii="Calibri" w:hAnsi="Calibri" w:cs="Calibri" w:hint="eastAsia"/>
+          <w:color w:val="202124"/>
+          <w:shd w:val="clear" w:color="auto" w:fill="FFFFFF"/>
+        </w:rPr>
+        <w:t>simplemap</w:t>
+      </w:r>
+      <w:proofErr w:type="spellEnd"/>
     </w:p>
     <w:p>
       <w:pPr>
@@ -140,9 +312,136 @@
           <w:ilvl w:val="0"/>
           <w:numId w:val="1"/>
         </w:numPr>
-      </w:pPr>
-      <w:r>
-        <w:t xml:space="preserve">I chose the </w:t>
+        <w:rPr>
+          <w:rFonts w:ascii="Calibri" w:hAnsi="Calibri" w:cs="Calibri"/>
+        </w:rPr>
+      </w:pPr>
+      <w:r>
+        <w:rPr>
+          <w:rFonts w:ascii="Calibri" w:hAnsi="Calibri" w:cs="Calibri" w:hint="eastAsia"/>
+          <w:color w:val="202124"/>
+          <w:shd w:val="clear" w:color="auto" w:fill="FFFFFF"/>
+        </w:rPr>
+        <w:t xml:space="preserve">Due to time constraint, only the year 2022 results </w:t>
+      </w:r>
+      <w:proofErr w:type="gramStart"/>
+      <w:r>
+        <w:rPr>
+          <w:rFonts w:ascii="Calibri" w:hAnsi="Calibri" w:cs="Calibri" w:hint="eastAsia"/>
+          <w:color w:val="202124"/>
+          <w:shd w:val="clear" w:color="auto" w:fill="FFFFFF"/>
+        </w:rPr>
+        <w:t>is</w:t>
+      </w:r>
+      <w:proofErr w:type="gramEnd"/>
+      <w:r>
+        <w:rPr>
+          <w:rFonts w:ascii="Calibri" w:hAnsi="Calibri" w:cs="Calibri" w:hint="eastAsia"/>
+          <w:color w:val="202124"/>
+          <w:shd w:val="clear" w:color="auto" w:fill="FFFFFF"/>
+        </w:rPr>
+        <w:t xml:space="preserve"> shown in the current map. No normalization was applied in this version. </w:t>
+      </w:r>
+    </w:p>
+    <w:p>
+      <w:pPr>
+        <w:pStyle w:val="ListParagraph"/>
+        <w:numPr>
+          <w:ilvl w:val="0"/>
+          <w:numId w:val="1"/>
+        </w:numPr>
+        <w:rPr>
+          <w:rFonts w:ascii="Calibri" w:hAnsi="Calibri" w:cs="Calibri"/>
+        </w:rPr>
+      </w:pPr>
+      <w:r>
+        <w:rPr>
+          <w:rFonts w:ascii="Calibri" w:hAnsi="Calibri" w:cs="Calibri" w:hint="eastAsia"/>
+          <w:color w:val="202124"/>
+          <w:shd w:val="clear" w:color="auto" w:fill="FFFFFF"/>
+        </w:rPr>
+        <w:t xml:space="preserve">I chose the choropleth map as it focuses on the regional variation and spatial distribution of annual marriage among the states in Malaysia. </w:t>
+      </w:r>
+    </w:p>
+    <w:p>
+      <w:pPr>
+        <w:pStyle w:val="ListParagraph"/>
+        <w:numPr>
+          <w:ilvl w:val="0"/>
+          <w:numId w:val="1"/>
+        </w:numPr>
+        <w:rPr>
+          <w:rFonts w:ascii="Calibri" w:hAnsi="Calibri" w:cs="Calibri" w:hint="eastAsia"/>
+        </w:rPr>
+      </w:pPr>
+      <w:r>
+        <w:rPr>
+          <w:rFonts w:ascii="Calibri" w:hAnsi="Calibri" w:cs="Calibri" w:hint="eastAsia"/>
+          <w:color w:val="202124"/>
+          <w:shd w:val="clear" w:color="auto" w:fill="FFFFFF"/>
+        </w:rPr>
+        <w:t xml:space="preserve">I did not choose the proportional symbol or dot map as the values were based on the states, and not by a certain place or an individual event. </w:t>
+      </w:r>
+    </w:p>
+    <w:p>
+      <w:pPr>
+        <w:rPr>
+          <w:rFonts w:ascii="Calibri" w:hAnsi="Calibri" w:cs="Calibri"/>
+        </w:rPr>
+      </w:pPr>
+    </w:p>
+    <w:p>
+      <w:pPr>
+        <w:rPr>
+          <w:rFonts w:ascii="Calibri" w:hAnsi="Calibri" w:cs="Calibri"/>
+        </w:rPr>
+      </w:pPr>
+      <w:r>
+        <w:rPr>
+          <w:rFonts w:ascii="Calibri" w:hAnsi="Calibri" w:cs="Calibri"/>
+          <w:noProof/>
+        </w:rPr>
+        <w:drawing>
+          <wp:inline distT="0" distB="0" distL="0" distR="0" wp14:anchorId="735EBB2E" wp14:editId="404F78AB">
+            <wp:extent cx="5731510" cy="2928620"/>
+            <wp:effectExtent l="0" t="0" r="2540" b="5080"/>
+            <wp:docPr id="855359451" name="Picture 1" descr="A map of malaysia with text&#10;&#10;AI-generated content may be incorrect."/>
+            <wp:cNvGraphicFramePr>
+              <a:graphicFrameLocks xmlns:a="http://schemas.openxmlformats.org/drawingml/2006/main" noChangeAspect="1"/>
+            </wp:cNvGraphicFramePr>
+            <a:graphic xmlns:a="http://schemas.openxmlformats.org/drawingml/2006/main">
+              <a:graphicData uri="http://schemas.openxmlformats.org/drawingml/2006/picture">
+                <pic:pic xmlns:pic="http://schemas.openxmlformats.org/drawingml/2006/picture">
+                  <pic:nvPicPr>
+                    <pic:cNvPr id="855359451" name="Picture 1" descr="A map of malaysia with text&#10;&#10;AI-generated content may be incorrect."/>
+                    <pic:cNvPicPr/>
+                  </pic:nvPicPr>
+                  <pic:blipFill>
+                    <a:blip r:embed="rId6">
+                      <a:extLst>
+                        <a:ext uri="{28A0092B-C50C-407E-A947-70E740481C1C}">
+                          <a14:useLocalDpi xmlns:a14="http://schemas.microsoft.com/office/drawing/2010/main" val="0"/>
+                        </a:ext>
+                      </a:extLst>
+                    </a:blip>
+                    <a:stretch>
+                      <a:fillRect/>
+                    </a:stretch>
+                  </pic:blipFill>
+                  <pic:spPr>
+                    <a:xfrm>
+                      <a:off x="0" y="0"/>
+                      <a:ext cx="5731510" cy="2928620"/>
+                    </a:xfrm>
+                    <a:prstGeom prst="rect">
+                      <a:avLst/>
+                    </a:prstGeom>
+                  </pic:spPr>
+                </pic:pic>
+              </a:graphicData>
+            </a:graphic>
+          </wp:inline>
+        </w:drawing>
       </w:r>
     </w:p>
     <w:sectPr>
@@ -879,6 +1178,7 @@
   <w:style w:type="character" w:default="1" w:styleId="DefaultParagraphFont">
     <w:name w:val="Default Paragraph Font"/>
     <w:uiPriority w:val="1"/>
+    <w:semiHidden/>
     <w:unhideWhenUsed/>
   </w:style>
   <w:style w:type="table" w:default="1" w:styleId="TableNormal">
@@ -1213,6 +1513,18 @@
     <w:rPr>
       <w:color w:val="605E5C"/>
       <w:shd w:val="clear" w:color="auto" w:fill="E1DFDD"/>
+    </w:rPr>
+  </w:style>
+  <w:style w:type="character" w:styleId="FollowedHyperlink">
+    <w:name w:val="FollowedHyperlink"/>
+    <w:basedOn w:val="DefaultParagraphFont"/>
+    <w:uiPriority w:val="99"/>
+    <w:semiHidden/>
+    <w:unhideWhenUsed/>
+    <w:rsid w:val="009352F5"/>
+    <w:rPr>
+      <w:color w:val="96607D" w:themeColor="followedHyperlink"/>
+      <w:u w:val="single"/>
     </w:rPr>
   </w:style>
 </w:styles>

</xml_diff>